<commit_message>
Génération version 0.3 modèle commun pour validation CNIG
</commit_message>
<xml_diff>
--- a/standards/Geostandards-risques-commun/modele/ModeleV3-commun.docx
+++ b/standards/Geostandards-risques-commun/modele/ModeleV3-commun.docx
@@ -52,7 +52,6 @@
           <w:p>
             <w:pPr>
               <w:pStyle w:val="Compact"/>
-              <w:jc w:val="left"/>
             </w:pPr>
             <w:r>
               <w:rPr>
@@ -109,7 +108,6 @@
           <w:p>
             <w:pPr>
               <w:pStyle w:val="Compact"/>
-              <w:jc w:val="right"/>
             </w:pPr>
             <w:r>
               <w:rPr>
@@ -174,7 +172,6 @@
     <w:p>
       <w:pPr>
         <w:pStyle w:val="Corpsdetexte"/>
-        <w:jc w:val="center"/>
       </w:pPr>
       <w:r>
         <w:rPr>
@@ -250,7 +247,6 @@
     <w:p>
       <w:pPr>
         <w:pStyle w:val="Abstract"/>
-        <w:jc w:val="center"/>
         <w:rPr>
           <w:lang w:val="fr-FR"/>
         </w:rPr>
@@ -390,165 +386,168 @@
       <w:pPr>
         <w:pStyle w:val="Titre6"/>
         <w:rPr>
-          <w:lang w:val="fr-FR"/>
+          <w:i/>
+          <w:iCs/>
         </w:rPr>
       </w:pPr>
+      <w:r>
+        <w:t xml:space="preserve"> </w:t>
+      </w:r>
+      <w:bookmarkEnd w:id="4"/>
+      <w:r>
+        <w:t>Titre</w:t>
+      </w:r>
+      <w:r>
+        <w:rPr>
+          <w:i/>
+          <w:iCs/>
+        </w:rPr>
+        <w:t xml:space="preserve"> 6</w:t>
+      </w:r>
+    </w:p>
+    <w:p>
+      <w:pPr>
+        <w:pStyle w:val="Titre7"/>
+      </w:pPr>
+      <w:bookmarkStart w:id="5" w:name="heading-7"/>
       <w:r>
         <w:rPr>
           <w:lang w:val="fr-FR"/>
         </w:rPr>
         <w:t xml:space="preserve"> </w:t>
       </w:r>
+      <w:r>
+        <w:t xml:space="preserve">Heading </w:t>
+      </w:r>
+      <w:proofErr w:type="gramStart"/>
+      <w:r>
+        <w:t xml:space="preserve">7 </w:t>
+      </w:r>
+      <w:bookmarkEnd w:id="5"/>
+      <w:r>
+        <w:t xml:space="preserve"> (</w:t>
+      </w:r>
+      <w:proofErr w:type="gramEnd"/>
+      <w:r>
+        <w:t xml:space="preserve">non  </w:t>
+      </w:r>
       <w:proofErr w:type="spellStart"/>
       <w:r>
-        <w:rPr>
-          <w:lang w:val="fr-FR"/>
-        </w:rPr>
-        <w:t>Heading</w:t>
+        <w:t>utilisé</w:t>
       </w:r>
       <w:proofErr w:type="spellEnd"/>
       <w:r>
-        <w:rPr>
-          <w:lang w:val="fr-FR"/>
-        </w:rPr>
-        <w:t xml:space="preserve"> 6 </w:t>
-      </w:r>
-      <w:bookmarkEnd w:id="4"/>
-      <w:r>
-        <w:rPr>
-          <w:lang w:val="fr-FR"/>
-        </w:rPr>
-        <w:t>(n</w:t>
-      </w:r>
-      <w:r>
-        <w:rPr>
-          <w:lang w:val="fr-FR"/>
-        </w:rPr>
-        <w:t>on utilisé)</w:t>
-      </w:r>
-    </w:p>
-    <w:p>
-      <w:pPr>
-        <w:pStyle w:val="Titre7"/>
-      </w:pPr>
-      <w:bookmarkStart w:id="5" w:name="heading-7"/>
-      <w:r>
-        <w:rPr>
-          <w:lang w:val="fr-FR"/>
-        </w:rPr>
+        <w:t>)</w:t>
+      </w:r>
+    </w:p>
+    <w:p>
+      <w:pPr>
+        <w:pStyle w:val="Titre8"/>
+      </w:pPr>
+      <w:bookmarkStart w:id="6" w:name="heading-8"/>
+      <w:r>
+        <w:t xml:space="preserve"> Heading </w:t>
+      </w:r>
+      <w:proofErr w:type="gramStart"/>
+      <w:r>
+        <w:t xml:space="preserve">8 </w:t>
+      </w:r>
+      <w:bookmarkEnd w:id="6"/>
+      <w:r>
+        <w:t xml:space="preserve"> (</w:t>
+      </w:r>
+      <w:proofErr w:type="gramEnd"/>
+      <w:r>
+        <w:t xml:space="preserve">non  </w:t>
+      </w:r>
+      <w:proofErr w:type="spellStart"/>
+      <w:r>
+        <w:t>utilisé</w:t>
+      </w:r>
+      <w:proofErr w:type="spellEnd"/>
+      <w:r>
+        <w:t>)</w:t>
+      </w:r>
+    </w:p>
+    <w:p>
+      <w:pPr>
+        <w:pStyle w:val="Titre9"/>
+      </w:pPr>
+      <w:bookmarkStart w:id="7" w:name="heading-9"/>
+      <w:r>
+        <w:t xml:space="preserve"> Heading </w:t>
+      </w:r>
+      <w:proofErr w:type="gramStart"/>
+      <w:r>
+        <w:t xml:space="preserve">9 </w:t>
+      </w:r>
+      <w:bookmarkEnd w:id="7"/>
+      <w:r>
+        <w:t xml:space="preserve"> (</w:t>
+      </w:r>
+      <w:proofErr w:type="gramEnd"/>
+      <w:r>
+        <w:t xml:space="preserve">non  </w:t>
+      </w:r>
+      <w:proofErr w:type="spellStart"/>
+      <w:r>
+        <w:t>utilisé</w:t>
+      </w:r>
+      <w:proofErr w:type="spellEnd"/>
+      <w:r>
+        <w:t>)</w:t>
+      </w:r>
+    </w:p>
+    <w:p>
+      <w:pPr>
+        <w:pStyle w:val="FirstParagraph"/>
+      </w:pPr>
+      <w:r>
         <w:t xml:space="preserve"> </w:t>
       </w:r>
       <w:r>
-        <w:t xml:space="preserve">Heading </w:t>
-      </w:r>
-      <w:proofErr w:type="gramStart"/>
-      <w:r>
-        <w:t xml:space="preserve">7 </w:t>
-      </w:r>
-      <w:bookmarkEnd w:id="5"/>
-      <w:r>
-        <w:t xml:space="preserve"> (</w:t>
-      </w:r>
-      <w:proofErr w:type="gramEnd"/>
-      <w:r>
-        <w:t xml:space="preserve">non  </w:t>
-      </w:r>
-      <w:proofErr w:type="spellStart"/>
-      <w:r>
-        <w:t>utilisé</w:t>
-      </w:r>
-      <w:proofErr w:type="spellEnd"/>
-      <w:r>
-        <w:t>)</w:t>
-      </w:r>
-    </w:p>
-    <w:p>
-      <w:pPr>
-        <w:pStyle w:val="Titre8"/>
-      </w:pPr>
-      <w:bookmarkStart w:id="6" w:name="heading-8"/>
-      <w:r>
-        <w:t xml:space="preserve"> Heading </w:t>
-      </w:r>
-      <w:proofErr w:type="gramStart"/>
-      <w:r>
-        <w:t xml:space="preserve">8 </w:t>
-      </w:r>
-      <w:bookmarkEnd w:id="6"/>
-      <w:r>
-        <w:t xml:space="preserve"> (</w:t>
-      </w:r>
-      <w:proofErr w:type="gramEnd"/>
-      <w:r>
-        <w:t xml:space="preserve">non  </w:t>
-      </w:r>
-      <w:proofErr w:type="spellStart"/>
-      <w:r>
-        <w:t>utilisé</w:t>
-      </w:r>
-      <w:proofErr w:type="spellEnd"/>
-      <w:r>
-        <w:t>)</w:t>
-      </w:r>
-    </w:p>
-    <w:p>
-      <w:pPr>
-        <w:pStyle w:val="Titre9"/>
-      </w:pPr>
-      <w:bookmarkStart w:id="7" w:name="heading-9"/>
-      <w:r>
-        <w:t xml:space="preserve"> Heading </w:t>
-      </w:r>
-      <w:proofErr w:type="gramStart"/>
-      <w:r>
-        <w:t xml:space="preserve">9 </w:t>
-      </w:r>
-      <w:bookmarkEnd w:id="7"/>
-      <w:r>
-        <w:t xml:space="preserve"> (</w:t>
-      </w:r>
-      <w:proofErr w:type="gramEnd"/>
-      <w:r>
-        <w:t xml:space="preserve">non  </w:t>
-      </w:r>
-      <w:proofErr w:type="spellStart"/>
-      <w:r>
-        <w:t>utilisé</w:t>
-      </w:r>
-      <w:proofErr w:type="spellEnd"/>
-      <w:r>
-        <w:t>)</w:t>
-      </w:r>
-    </w:p>
-    <w:p>
-      <w:pPr>
-        <w:pStyle w:val="FirstParagraph"/>
-      </w:pPr>
+        <w:t xml:space="preserve">First </w:t>
+      </w:r>
+      <w:r>
+        <w:t>Paragraph</w:t>
+      </w:r>
+      <w:r>
+        <w:t xml:space="preserve">. </w:t>
+      </w:r>
+    </w:p>
+    <w:p>
       <w:r>
         <w:t xml:space="preserve"> </w:t>
       </w:r>
       <w:r>
-        <w:t xml:space="preserve">First </w:t>
-      </w:r>
-      <w:r>
-        <w:t>Paragraph</w:t>
-      </w:r>
-      <w:r>
-        <w:t xml:space="preserve">. </w:t>
+        <w:t xml:space="preserve">Body Text. Body </w:t>
+      </w:r>
+      <w:r>
+        <w:t>Text</w:t>
+      </w:r>
+      <w:r>
+        <w:t xml:space="preserve"> Char</w:t>
+      </w:r>
+      <w:r>
+        <w:t xml:space="preserve">.  </w:t>
+      </w:r>
+    </w:p>
+    <w:p>
+      <w:r>
+        <w:t>Normal</w:t>
       </w:r>
     </w:p>
     <w:p>
       <w:pPr>
         <w:pStyle w:val="Corpsdetexte"/>
       </w:pPr>
-      <w:r>
-        <w:t xml:space="preserve"> </w:t>
-      </w:r>
-      <w:r>
-        <w:t>Body Text. Body Text Char</w:t>
-      </w:r>
-      <w:r>
-        <w:t xml:space="preserve">.    </w:t>
+    </w:p>
+    <w:p>
+      <w:pPr>
+        <w:pStyle w:val="Corpsdetexte"/>
+      </w:pPr>
+      <w:r>
+        <w:t xml:space="preserve">  </w:t>
       </w:r>
       <w:r>
         <w:rPr>
@@ -599,17 +598,8 @@
     <w:p>
       <w:pPr>
         <w:pStyle w:val="TableCaption"/>
-        <w:jc w:val="both"/>
-        <w:rPr>
-          <w:sz w:val="22"/>
-          <w:szCs w:val="22"/>
-        </w:rPr>
-      </w:pPr>
-      <w:r>
-        <w:rPr>
-          <w:sz w:val="22"/>
-          <w:szCs w:val="22"/>
-        </w:rPr>
+      </w:pPr>
+      <w:r>
         <w:t xml:space="preserve"> Table caption. </w:t>
       </w:r>
     </w:p>
@@ -636,7 +626,6 @@
           <w:p>
             <w:pPr>
               <w:pStyle w:val="Compact"/>
-              <w:jc w:val="center"/>
             </w:pPr>
             <w:r>
               <w:t>Table</w:t>
@@ -650,7 +639,6 @@
           <w:p>
             <w:pPr>
               <w:pStyle w:val="Compact"/>
-              <w:jc w:val="center"/>
             </w:pPr>
             <w:r>
               <w:t>Table</w:t>
@@ -724,13 +712,8 @@
     <w:p>
       <w:pPr>
         <w:pStyle w:val="ImageCaption"/>
-        <w:jc w:val="center"/>
-      </w:pPr>
-      <w:r>
-        <w:rPr>
-          <w:sz w:val="22"/>
-          <w:szCs w:val="22"/>
-        </w:rPr>
+      </w:pPr>
+      <w:r>
         <w:t>Image Caption</w:t>
       </w:r>
     </w:p>
@@ -806,9 +789,6 @@
 <w:endnotes xmlns:wpc="http://schemas.microsoft.com/office/word/2010/wordprocessingCanvas" xmlns:cx="http://schemas.microsoft.com/office/drawing/2014/chartex" xmlns:cx1="http://schemas.microsoft.com/office/drawing/2015/9/8/chartex" xmlns:cx2="http://schemas.microsoft.com/office/drawing/2015/10/21/chartex" xmlns:cx3="http://schemas.microsoft.com/office/drawing/2016/5/9/chartex" xmlns:cx4="http://schemas.microsoft.com/office/drawing/2016/5/10/chartex" xmlns:cx5="http://schemas.microsoft.com/office/drawing/2016/5/11/chartex" xmlns:cx6="http://schemas.microsoft.com/office/drawing/2016/5/12/chartex" xmlns:cx7="http://schemas.microsoft.com/office/drawing/2016/5/13/chartex" xmlns:cx8="http://schemas.microsoft.com/office/drawing/2016/5/14/chartex" xmlns:mc="http://schemas.openxmlformats.org/markup-compatibility/2006" xmlns:aink="http://schemas.microsoft.com/office/drawing/2016/ink" xmlns:am3d="http://schemas.microsoft.com/office/drawing/2017/model3d" xmlns:o="urn:schemas-microsoft-com:office:office" xmlns:r="http://schemas.openxmlformats.org/officeDocument/2006/relationships" xmlns:m="http://schemas.openxmlformats.org/officeDocument/2006/math" xmlns:v="urn:schemas-microsoft-com:vml" xmlns:wp14="http://schemas.microsoft.com/office/word/2010/wordprocessingDrawing" xmlns:wp="http://schemas.openxmlformats.org/drawingml/2006/wordprocessingDrawing" xmlns:w10="urn:schemas-microsoft-com:office:word" xmlns:w="http://schemas.openxmlformats.org/wordprocessingml/2006/main" xmlns:w14="http://schemas.microsoft.com/office/word/2010/wordml" xmlns:w15="http://schemas.microsoft.com/office/word/2012/wordml" xmlns:w16cex="http://schemas.microsoft.com/office/word/2018/wordml/cex" xmlns:w16cid="http://schemas.microsoft.com/office/word/2016/wordml/cid" xmlns:w16="http://schemas.microsoft.com/office/word/2018/wordml" xmlns:w16sdtdh="http://schemas.microsoft.com/office/word/2020/wordml/sdtdatahash" xmlns:w16se="http://schemas.microsoft.com/office/word/2015/wordml/symex" xmlns:wpg="http://schemas.microsoft.com/office/word/2010/wordprocessingGroup" xmlns:wpi="http://schemas.microsoft.com/office/word/2010/wordprocessingInk" xmlns:wne="http://schemas.microsoft.com/office/word/2006/wordml" xmlns:wps="http://schemas.microsoft.com/office/word/2010/wordprocessingShape" mc:Ignorable="w14 w15 w16se w16cid w16 w16cex w16sdtdh wp14">
   <w:endnote w:type="separator" w:id="-1">
     <w:p>
-      <w:pPr>
-        <w:spacing w:after="0"/>
-      </w:pPr>
       <w:r>
         <w:separator/>
       </w:r>
@@ -816,9 +796,6 @@
   </w:endnote>
   <w:endnote w:type="continuationSeparator" w:id="0">
     <w:p>
-      <w:pPr>
-        <w:spacing w:after="0"/>
-      </w:pPr>
       <w:r>
         <w:continuationSeparator/>
       </w:r>
@@ -833,142 +810,90 @@
     <w:pPr>
       <w:pStyle w:val="Pieddepage"/>
       <w:rPr>
-        <w:rFonts w:ascii="Marianne" w:hAnsi="Marianne"/>
-        <w:sz w:val="22"/>
-        <w:szCs w:val="22"/>
         <w:lang w:val="fr-FR"/>
       </w:rPr>
     </w:pPr>
     <w:r>
       <w:rPr>
-        <w:rFonts w:ascii="Marianne" w:hAnsi="Marianne"/>
-        <w:sz w:val="22"/>
-        <w:szCs w:val="22"/>
         <w:lang w:val="fr-FR"/>
       </w:rPr>
       <w:t>CNIG</w:t>
     </w:r>
     <w:r>
-      <w:rPr>
-        <w:rFonts w:ascii="Marianne" w:hAnsi="Marianne"/>
-        <w:sz w:val="22"/>
-        <w:szCs w:val="22"/>
-      </w:rPr>
       <w:ptab w:relativeTo="margin" w:alignment="center" w:leader="none"/>
     </w:r>
     <w:r>
       <w:rPr>
-        <w:rFonts w:ascii="Marianne" w:hAnsi="Marianne"/>
-        <w:sz w:val="22"/>
-        <w:szCs w:val="22"/>
         <w:lang w:val="fr-FR"/>
       </w:rPr>
       <w:t>Géostandards risques – Plans de Prévention des Risques (PPR)</w:t>
     </w:r>
     <w:r>
-      <w:rPr>
-        <w:rFonts w:ascii="Marianne" w:hAnsi="Marianne"/>
-        <w:sz w:val="22"/>
-        <w:szCs w:val="22"/>
-      </w:rPr>
       <w:ptab w:relativeTo="margin" w:alignment="right" w:leader="none"/>
     </w:r>
     <w:r>
       <w:rPr>
-        <w:rFonts w:ascii="Marianne" w:eastAsia="Calibri" w:hAnsi="Marianne" w:cs="Times New Roman"/>
-        <w:sz w:val="22"/>
-        <w:szCs w:val="22"/>
         <w:lang w:val="fr-FR"/>
       </w:rPr>
       <w:fldChar w:fldCharType="begin"/>
     </w:r>
     <w:r>
       <w:rPr>
-        <w:rFonts w:ascii="Marianne" w:eastAsia="Calibri" w:hAnsi="Marianne" w:cs="Times New Roman"/>
-        <w:sz w:val="22"/>
-        <w:szCs w:val="22"/>
         <w:lang w:val="fr-FR"/>
       </w:rPr>
       <w:instrText>PAGE  \* Arabic  \* MERGEFORMAT</w:instrText>
     </w:r>
     <w:r>
       <w:rPr>
-        <w:rFonts w:ascii="Marianne" w:eastAsia="Calibri" w:hAnsi="Marianne" w:cs="Times New Roman"/>
-        <w:sz w:val="22"/>
-        <w:szCs w:val="22"/>
         <w:lang w:val="fr-FR"/>
       </w:rPr>
       <w:fldChar w:fldCharType="separate"/>
     </w:r>
     <w:r>
       <w:rPr>
-        <w:rFonts w:ascii="Marianne" w:eastAsia="Calibri" w:hAnsi="Marianne" w:cs="Times New Roman"/>
-        <w:sz w:val="22"/>
-        <w:szCs w:val="22"/>
         <w:lang w:val="fr-FR"/>
       </w:rPr>
       <w:t>1</w:t>
     </w:r>
     <w:r>
       <w:rPr>
-        <w:rFonts w:ascii="Marianne" w:eastAsia="Calibri" w:hAnsi="Marianne" w:cs="Times New Roman"/>
-        <w:sz w:val="22"/>
-        <w:szCs w:val="22"/>
         <w:lang w:val="fr-FR"/>
       </w:rPr>
       <w:fldChar w:fldCharType="end"/>
     </w:r>
     <w:r>
       <w:rPr>
-        <w:rFonts w:ascii="Marianne" w:eastAsia="Calibri" w:hAnsi="Marianne" w:cs="Times New Roman"/>
-        <w:sz w:val="22"/>
-        <w:szCs w:val="22"/>
         <w:lang w:val="fr-FR"/>
       </w:rPr>
       <w:t xml:space="preserve"> / </w:t>
     </w:r>
     <w:r>
       <w:rPr>
-        <w:rFonts w:ascii="Marianne" w:eastAsia="Calibri" w:hAnsi="Marianne" w:cs="Times New Roman"/>
-        <w:sz w:val="22"/>
-        <w:szCs w:val="22"/>
         <w:lang w:val="fr-FR"/>
       </w:rPr>
       <w:fldChar w:fldCharType="begin"/>
     </w:r>
     <w:r>
       <w:rPr>
-        <w:rFonts w:ascii="Marianne" w:eastAsia="Calibri" w:hAnsi="Marianne" w:cs="Times New Roman"/>
-        <w:sz w:val="22"/>
-        <w:szCs w:val="22"/>
         <w:lang w:val="fr-FR"/>
       </w:rPr>
       <w:instrText>NUMPAGES  \* Arabic  \* MERGEFORMAT</w:instrText>
     </w:r>
     <w:r>
       <w:rPr>
-        <w:rFonts w:ascii="Marianne" w:eastAsia="Calibri" w:hAnsi="Marianne" w:cs="Times New Roman"/>
-        <w:sz w:val="22"/>
-        <w:szCs w:val="22"/>
         <w:lang w:val="fr-FR"/>
       </w:rPr>
       <w:fldChar w:fldCharType="separate"/>
     </w:r>
     <w:r>
       <w:rPr>
-        <w:rFonts w:ascii="Marianne" w:eastAsia="Calibri" w:hAnsi="Marianne" w:cs="Times New Roman"/>
-        <w:sz w:val="22"/>
-        <w:szCs w:val="22"/>
         <w:lang w:val="fr-FR"/>
       </w:rPr>
       <w:t>3</w:t>
     </w:r>
     <w:r>
       <w:rPr>
-        <w:rFonts w:ascii="Marianne" w:eastAsia="Calibri" w:hAnsi="Marianne" w:cs="Times New Roman"/>
         <w:noProof/>
-        <w:sz w:val="22"/>
-        <w:szCs w:val="22"/>
         <w:lang w:val="fr-FR"/>
       </w:rPr>
       <w:fldChar w:fldCharType="end"/>
@@ -1703,6 +1628,16 @@
   <w:style w:type="paragraph" w:default="1" w:styleId="Normal">
     <w:name w:val="Normal"/>
     <w:qFormat/>
+    <w:rsid w:val="00A70301"/>
+    <w:pPr>
+      <w:spacing w:before="180" w:after="180"/>
+      <w:jc w:val="both"/>
+    </w:pPr>
+    <w:rPr>
+      <w:rFonts w:ascii="Marianne" w:hAnsi="Marianne"/>
+      <w:sz w:val="22"/>
+      <w:szCs w:val="22"/>
+    </w:rPr>
   </w:style>
   <w:style w:type="paragraph" w:styleId="Titre1">
     <w:name w:val="heading 1"/>
@@ -1720,7 +1655,7 @@
       <w:outlineLvl w:val="0"/>
     </w:pPr>
     <w:rPr>
-      <w:rFonts w:ascii="Marianne" w:eastAsia="Times New Roman" w:hAnsi="Marianne" w:cs="Times New Roman"/>
+      <w:rFonts w:eastAsia="Times New Roman" w:cs="Times New Roman"/>
       <w:bCs/>
       <w:smallCaps/>
       <w:color w:val="0F243E"/>
@@ -1742,7 +1677,7 @@
       <w:outlineLvl w:val="1"/>
     </w:pPr>
     <w:rPr>
-      <w:rFonts w:ascii="Marianne" w:eastAsia="Calibri" w:hAnsi="Marianne" w:cs="Times New Roman"/>
+      <w:rFonts w:eastAsia="Calibri" w:cs="Times New Roman"/>
       <w:b/>
       <w:bCs/>
       <w:color w:val="17365D"/>
@@ -1766,7 +1701,7 @@
       <w:outlineLvl w:val="2"/>
     </w:pPr>
     <w:rPr>
-      <w:rFonts w:ascii="Marianne" w:eastAsia="Times New Roman" w:hAnsi="Marianne" w:cs="Times New Roman"/>
+      <w:rFonts w:eastAsia="Times New Roman" w:cs="Times New Roman"/>
       <w:b/>
       <w:bCs/>
       <w:color w:val="0F243E"/>
@@ -1788,10 +1723,9 @@
       <w:outlineLvl w:val="3"/>
     </w:pPr>
     <w:rPr>
-      <w:rFonts w:ascii="Marianne" w:eastAsia="Calibri" w:hAnsi="Marianne" w:cs="Times New Roman"/>
+      <w:rFonts w:eastAsia="Calibri" w:cs="Times New Roman"/>
       <w:b/>
       <w:color w:val="0F243E"/>
-      <w:szCs w:val="22"/>
       <w:lang w:val="fr-FR"/>
     </w:rPr>
   </w:style>
@@ -1808,9 +1742,8 @@
       <w:outlineLvl w:val="4"/>
     </w:pPr>
     <w:rPr>
-      <w:rFonts w:ascii="Marianne" w:eastAsia="Calibri" w:hAnsi="Marianne" w:cs="Times New Roman"/>
+      <w:rFonts w:eastAsia="Calibri" w:cs="Times New Roman"/>
       <w:color w:val="0F243E"/>
-      <w:szCs w:val="22"/>
       <w:u w:val="single"/>
       <w:lang w:val="fr-FR"/>
     </w:rPr>
@@ -1822,6 +1755,7 @@
     <w:uiPriority w:val="9"/>
     <w:unhideWhenUsed/>
     <w:qFormat/>
+    <w:rsid w:val="00B127A9"/>
     <w:pPr>
       <w:keepNext/>
       <w:keepLines/>
@@ -1829,8 +1763,10 @@
       <w:outlineLvl w:val="5"/>
     </w:pPr>
     <w:rPr>
-      <w:rFonts w:asciiTheme="majorHAnsi" w:eastAsiaTheme="majorEastAsia" w:hAnsiTheme="majorHAnsi" w:cstheme="majorBidi"/>
-      <w:color w:val="4F81BD" w:themeColor="accent1"/>
+      <w:rFonts w:eastAsia="Calibri" w:cs="Times New Roman"/>
+      <w:color w:val="0F243E"/>
+      <w:u w:val="single"/>
+      <w:lang w:val="fr-FR"/>
     </w:rPr>
   </w:style>
   <w:style w:type="paragraph" w:styleId="Titre7">
@@ -1919,23 +1855,14 @@
     <w:basedOn w:val="Normal"/>
     <w:link w:val="CorpsdetexteCar"/>
     <w:qFormat/>
-    <w:rsid w:val="00EA7643"/>
-    <w:pPr>
-      <w:spacing w:before="180" w:after="180"/>
-      <w:jc w:val="both"/>
-    </w:pPr>
-    <w:rPr>
-      <w:rFonts w:ascii="Marianne" w:hAnsi="Marianne"/>
-      <w:sz w:val="22"/>
-      <w:szCs w:val="22"/>
-    </w:rPr>
+    <w:rsid w:val="00A70301"/>
   </w:style>
   <w:style w:type="paragraph" w:customStyle="1" w:styleId="FirstParagraph">
     <w:name w:val="First Paragraph"/>
     <w:basedOn w:val="Corpsdetexte"/>
     <w:next w:val="Corpsdetexte"/>
     <w:qFormat/>
-    <w:rsid w:val="00EA7643"/>
+    <w:rsid w:val="00A70301"/>
   </w:style>
   <w:style w:type="paragraph" w:customStyle="1" w:styleId="Compact">
     <w:name w:val="Compact"/>
@@ -1960,7 +1887,7 @@
       <w:jc w:val="center"/>
     </w:pPr>
     <w:rPr>
-      <w:rFonts w:ascii="Marianne" w:eastAsia="Times New Roman" w:hAnsi="Marianne" w:cs="Times New Roman"/>
+      <w:rFonts w:eastAsia="Times New Roman" w:cs="Times New Roman"/>
       <w:color w:val="0F243E"/>
       <w:spacing w:val="5"/>
       <w:kern w:val="28"/>
@@ -2054,7 +1981,6 @@
       <w:spacing w:before="100" w:after="300"/>
     </w:pPr>
     <w:rPr>
-      <w:rFonts w:ascii="Marianne" w:hAnsi="Marianne"/>
       <w:sz w:val="20"/>
       <w:szCs w:val="20"/>
     </w:rPr>
@@ -2084,7 +2010,6 @@
     <w:qFormat/>
     <w:rsid w:val="00D64E45"/>
     <w:rPr>
-      <w:rFonts w:ascii="Marianne" w:hAnsi="Marianne"/>
       <w:sz w:val="20"/>
       <w:szCs w:val="20"/>
     </w:rPr>
@@ -2129,7 +2054,6 @@
       <w:spacing w:after="0"/>
     </w:pPr>
     <w:rPr>
-      <w:rFonts w:ascii="Marianne" w:hAnsi="Marianne"/>
       <w:b/>
       <w:sz w:val="20"/>
       <w:szCs w:val="20"/>
@@ -2140,7 +2064,6 @@
     <w:basedOn w:val="Normal"/>
     <w:rsid w:val="00042944"/>
     <w:rPr>
-      <w:rFonts w:ascii="Marianne" w:hAnsi="Marianne"/>
       <w:sz w:val="20"/>
       <w:szCs w:val="20"/>
     </w:rPr>
@@ -2231,7 +2154,7 @@
     <w:name w:val="Corps de texte Car"/>
     <w:basedOn w:val="Policepardfaut"/>
     <w:link w:val="Corpsdetexte"/>
-    <w:rsid w:val="00EA7643"/>
+    <w:rsid w:val="00A70301"/>
     <w:rPr>
       <w:rFonts w:ascii="Marianne" w:hAnsi="Marianne"/>
       <w:sz w:val="22"/>

</xml_diff>

<commit_message>
génération version PPR v0.3 pour validation CNIG
</commit_message>
<xml_diff>
--- a/standards/Geostandards-risques-commun/modele/ModeleV3-commun.docx
+++ b/standards/Geostandards-risques-commun/modele/ModeleV3-commun.docx
@@ -28,6 +28,7 @@
             <w:pPr>
               <w:pStyle w:val="Compact"/>
             </w:pPr>
+            <w:bookmarkStart w:id="0" w:name="_Hlk183621022"/>
           </w:p>
         </w:tc>
         <w:tc>
@@ -161,6 +162,7 @@
         </w:tc>
       </w:tr>
     </w:tbl>
+    <w:bookmarkEnd w:id="0"/>
     <w:p>
       <w:pPr>
         <w:pStyle w:val="Sous-titre"/>
@@ -324,7 +326,7 @@
       <w:pPr>
         <w:pStyle w:val="Titre1"/>
       </w:pPr>
-      <w:bookmarkStart w:id="0" w:name="heading-2"/>
+      <w:bookmarkStart w:id="1" w:name="heading-2"/>
       <w:r>
         <w:lastRenderedPageBreak/>
         <w:t>Premier niveau - Titre 1 (saut de page avant)</w:t>
@@ -334,8 +336,8 @@
       <w:pPr>
         <w:pStyle w:val="Titre2"/>
       </w:pPr>
-      <w:bookmarkStart w:id="1" w:name="heading-3"/>
-      <w:bookmarkEnd w:id="0"/>
+      <w:bookmarkStart w:id="2" w:name="heading-3"/>
+      <w:bookmarkEnd w:id="1"/>
       <w:r>
         <w:t>Titre</w:t>
       </w:r>
@@ -347,8 +349,8 @@
       <w:pPr>
         <w:pStyle w:val="Titre3"/>
       </w:pPr>
-      <w:bookmarkStart w:id="2" w:name="heading-4"/>
-      <w:bookmarkEnd w:id="1"/>
+      <w:bookmarkStart w:id="3" w:name="heading-4"/>
+      <w:bookmarkEnd w:id="2"/>
       <w:r>
         <w:t>Titre</w:t>
       </w:r>
@@ -360,8 +362,8 @@
       <w:pPr>
         <w:pStyle w:val="Titre4"/>
       </w:pPr>
-      <w:bookmarkStart w:id="3" w:name="heading-5"/>
-      <w:bookmarkEnd w:id="2"/>
+      <w:bookmarkStart w:id="4" w:name="heading-5"/>
+      <w:bookmarkEnd w:id="3"/>
       <w:r>
         <w:t>Titre</w:t>
       </w:r>
@@ -373,8 +375,8 @@
       <w:pPr>
         <w:pStyle w:val="Titre5"/>
       </w:pPr>
-      <w:bookmarkStart w:id="4" w:name="heading-6"/>
-      <w:bookmarkEnd w:id="3"/>
+      <w:bookmarkStart w:id="5" w:name="heading-6"/>
+      <w:bookmarkEnd w:id="4"/>
       <w:r>
         <w:t>Titre</w:t>
       </w:r>
@@ -393,7 +395,7 @@
       <w:r>
         <w:t xml:space="preserve"> </w:t>
       </w:r>
-      <w:bookmarkEnd w:id="4"/>
+      <w:bookmarkEnd w:id="5"/>
       <w:r>
         <w:t>Titre</w:t>
       </w:r>
@@ -409,7 +411,7 @@
       <w:pPr>
         <w:pStyle w:val="Titre7"/>
       </w:pPr>
-      <w:bookmarkStart w:id="5" w:name="heading-7"/>
+      <w:bookmarkStart w:id="6" w:name="heading-7"/>
       <w:r>
         <w:rPr>
           <w:lang w:val="fr-FR"/>
@@ -423,7 +425,7 @@
       <w:r>
         <w:t xml:space="preserve">7 </w:t>
       </w:r>
-      <w:bookmarkEnd w:id="5"/>
+      <w:bookmarkEnd w:id="6"/>
       <w:r>
         <w:t xml:space="preserve"> (</w:t>
       </w:r>
@@ -444,7 +446,7 @@
       <w:pPr>
         <w:pStyle w:val="Titre8"/>
       </w:pPr>
-      <w:bookmarkStart w:id="6" w:name="heading-8"/>
+      <w:bookmarkStart w:id="7" w:name="heading-8"/>
       <w:r>
         <w:t xml:space="preserve"> Heading </w:t>
       </w:r>
@@ -452,7 +454,7 @@
       <w:r>
         <w:t xml:space="preserve">8 </w:t>
       </w:r>
-      <w:bookmarkEnd w:id="6"/>
+      <w:bookmarkEnd w:id="7"/>
       <w:r>
         <w:t xml:space="preserve"> (</w:t>
       </w:r>
@@ -473,7 +475,7 @@
       <w:pPr>
         <w:pStyle w:val="Titre9"/>
       </w:pPr>
-      <w:bookmarkStart w:id="7" w:name="heading-9"/>
+      <w:bookmarkStart w:id="8" w:name="heading-9"/>
       <w:r>
         <w:t xml:space="preserve"> Heading </w:t>
       </w:r>
@@ -481,7 +483,7 @@
       <w:r>
         <w:t xml:space="preserve">9 </w:t>
       </w:r>
-      <w:bookmarkEnd w:id="7"/>
+      <w:bookmarkEnd w:id="8"/>
       <w:r>
         <w:t xml:space="preserve"> (</w:t>
       </w:r>
@@ -592,7 +594,33 @@
         <w:pStyle w:val="Normalcentr"/>
       </w:pPr>
       <w:r>
-        <w:t xml:space="preserve"> Block Text. </w:t>
+        <w:t xml:space="preserve"> Block Text.</w:t>
+      </w:r>
+    </w:p>
+    <w:p>
+      <w:pPr>
+        <w:pStyle w:val="Compact"/>
+      </w:pPr>
+    </w:p>
+    <w:p>
+      <w:pPr>
+        <w:pStyle w:val="Compact"/>
+      </w:pPr>
+      <w:r>
+        <w:t>Compact</w:t>
+      </w:r>
+    </w:p>
+    <w:p>
+      <w:pPr>
+        <w:pStyle w:val="Corpsdetexte"/>
+      </w:pPr>
+    </w:p>
+    <w:p>
+      <w:pPr>
+        <w:pStyle w:val="Normalcentr"/>
+      </w:pPr>
+      <w:r>
+        <w:t xml:space="preserve"> </w:t>
       </w:r>
     </w:p>
     <w:p>
@@ -607,11 +635,19 @@
       <w:tblPr>
         <w:tblStyle w:val="Table"/>
         <w:tblW w:w="0" w:type="pct"/>
+        <w:tblBorders>
+          <w:top w:val="single" w:sz="4" w:space="0" w:color="auto"/>
+          <w:left w:val="single" w:sz="4" w:space="0" w:color="auto"/>
+          <w:bottom w:val="single" w:sz="4" w:space="0" w:color="auto"/>
+          <w:right w:val="single" w:sz="4" w:space="0" w:color="auto"/>
+          <w:insideH w:val="single" w:sz="4" w:space="0" w:color="auto"/>
+          <w:insideV w:val="single" w:sz="4" w:space="0" w:color="auto"/>
+        </w:tblBorders>
         <w:tblLook w:val="07E0" w:firstRow="1" w:lastRow="1" w:firstColumn="1" w:lastColumn="1" w:noHBand="1" w:noVBand="1"/>
       </w:tblPr>
       <w:tblGrid>
-        <w:gridCol w:w="756"/>
-        <w:gridCol w:w="756"/>
+        <w:gridCol w:w="760"/>
+        <w:gridCol w:w="760"/>
       </w:tblGrid>
       <w:tr>
         <w:trPr>
@@ -622,12 +658,27 @@
         <w:tc>
           <w:tcPr>
             <w:tcW w:w="0" w:type="auto"/>
+            <w:tcBorders>
+              <w:bottom w:val="none" w:sz="0" w:space="0" w:color="auto"/>
+            </w:tcBorders>
           </w:tcPr>
           <w:p>
             <w:pPr>
               <w:pStyle w:val="Compact"/>
+              <w:rPr>
+                <w:b/>
+                <w:bCs/>
+                <w:sz w:val="20"/>
+                <w:szCs w:val="20"/>
+              </w:rPr>
             </w:pPr>
             <w:r>
+              <w:rPr>
+                <w:b/>
+                <w:bCs/>
+                <w:sz w:val="20"/>
+                <w:szCs w:val="20"/>
+              </w:rPr>
               <w:t>Table</w:t>
             </w:r>
           </w:p>
@@ -635,12 +686,27 @@
         <w:tc>
           <w:tcPr>
             <w:tcW w:w="0" w:type="auto"/>
+            <w:tcBorders>
+              <w:bottom w:val="none" w:sz="0" w:space="0" w:color="auto"/>
+            </w:tcBorders>
           </w:tcPr>
           <w:p>
             <w:pPr>
               <w:pStyle w:val="Compact"/>
+              <w:rPr>
+                <w:b/>
+                <w:bCs/>
+                <w:sz w:val="20"/>
+                <w:szCs w:val="20"/>
+              </w:rPr>
             </w:pPr>
             <w:r>
+              <w:rPr>
+                <w:b/>
+                <w:bCs/>
+                <w:sz w:val="20"/>
+                <w:szCs w:val="20"/>
+              </w:rPr>
               <w:t>Table</w:t>
             </w:r>
           </w:p>
@@ -657,8 +723,16 @@
           <w:p>
             <w:pPr>
               <w:pStyle w:val="Compact"/>
+              <w:rPr>
+                <w:sz w:val="20"/>
+                <w:szCs w:val="20"/>
+              </w:rPr>
             </w:pPr>
             <w:r>
+              <w:rPr>
+                <w:sz w:val="20"/>
+                <w:szCs w:val="20"/>
+              </w:rPr>
               <w:t xml:space="preserve"> 1 </w:t>
             </w:r>
           </w:p>
@@ -670,8 +744,16 @@
           <w:p>
             <w:pPr>
               <w:pStyle w:val="Compact"/>
+              <w:rPr>
+                <w:sz w:val="20"/>
+                <w:szCs w:val="20"/>
+              </w:rPr>
             </w:pPr>
             <w:r>
+              <w:rPr>
+                <w:sz w:val="20"/>
+                <w:szCs w:val="20"/>
+              </w:rPr>
               <w:t xml:space="preserve"> 2 </w:t>
             </w:r>
           </w:p>
@@ -688,8 +770,16 @@
           <w:p>
             <w:pPr>
               <w:pStyle w:val="Compact"/>
+              <w:rPr>
+                <w:sz w:val="20"/>
+                <w:szCs w:val="20"/>
+              </w:rPr>
             </w:pPr>
             <w:r>
+              <w:rPr>
+                <w:sz w:val="20"/>
+                <w:szCs w:val="20"/>
+              </w:rPr>
               <w:t>3</w:t>
             </w:r>
           </w:p>
@@ -701,8 +791,16 @@
           <w:p>
             <w:pPr>
               <w:pStyle w:val="Compact"/>
+              <w:rPr>
+                <w:sz w:val="20"/>
+                <w:szCs w:val="20"/>
+              </w:rPr>
             </w:pPr>
             <w:r>
+              <w:rPr>
+                <w:sz w:val="20"/>
+                <w:szCs w:val="20"/>
+              </w:rPr>
               <w:t>4</w:t>
             </w:r>
           </w:p>
@@ -726,6 +824,7 @@
           <w:sz w:val="22"/>
           <w:szCs w:val="22"/>
         </w:rPr>
+        <w:lastRenderedPageBreak/>
         <w:t xml:space="preserve"> </w:t>
       </w:r>
       <w:proofErr w:type="spellStart"/>
@@ -1868,14 +1967,10 @@
     <w:name w:val="Compact"/>
     <w:basedOn w:val="Corpsdetexte"/>
     <w:qFormat/>
-    <w:rsid w:val="002179F0"/>
+    <w:rsid w:val="00B65A94"/>
     <w:pPr>
       <w:spacing w:before="36" w:after="36"/>
     </w:pPr>
-    <w:rPr>
-      <w:sz w:val="20"/>
-      <w:szCs w:val="20"/>
-    </w:rPr>
   </w:style>
   <w:style w:type="paragraph" w:styleId="Titre">
     <w:name w:val="Title"/>

</xml_diff>